<commit_message>
All graphs now linked and polished
</commit_message>
<xml_diff>
--- a/description.docx
+++ b/description.docx
@@ -4,30 +4,6 @@
   <w:body>
     <w:p>
       <w:pPr>
-        <w:rPr>
-          <w:rFonts w:ascii="Avenir Book" w:eastAsia="Times New Roman" w:hAnsi="Avenir Book" w:cs="Times New Roman"/>
-        </w:rPr>
-      </w:pPr>
-      <w:r>
-        <w:rPr>
-          <w:rFonts w:ascii="Avenir Book" w:eastAsia="Times New Roman" w:hAnsi="Avenir Book" w:cs="Times New Roman"/>
-          <w:color w:val="666666"/>
-          <w:sz w:val="20"/>
-          <w:szCs w:val="20"/>
-          <w:shd w:val="clear" w:color="auto" w:fill="FCFCFC"/>
-        </w:rPr>
-        <w:t>list of analytic tasks it supports, design overview (1-2 paragraphs, including analytical questions and/or communicative objectives about the data), screen shot(s) of the user interface, and a description of any aspect of the interface/visualization that you feel needs explanation</w:t>
-      </w:r>
-    </w:p>
-    <w:p>
-      <w:pPr>
-        <w:rPr>
-          <w:rFonts w:ascii="Avenir Book" w:hAnsi="Avenir Book"/>
-        </w:rPr>
-      </w:pPr>
-    </w:p>
-    <w:p>
-      <w:pPr>
         <w:jc w:val="center"/>
         <w:rPr>
           <w:rFonts w:ascii="Avenir Roman" w:hAnsi="Avenir Roman"/>
@@ -67,6 +43,8 @@
         </w:rPr>
         <w:t>Analytical Tasks</w:t>
       </w:r>
+      <w:bookmarkStart w:id="0" w:name="_GoBack"/>
+      <w:bookmarkEnd w:id="0"/>
     </w:p>
     <w:p>
       <w:pPr>
@@ -908,8 +886,6 @@
         </w:rPr>
         <w:t>would ruin the graph scale, making the other categories’ values appear to be zero. We chose therefore to represent the uninjured numbers in the details of specific data cases.</w:t>
       </w:r>
-      <w:bookmarkStart w:id="0" w:name="_GoBack"/>
-      <w:bookmarkEnd w:id="0"/>
     </w:p>
     <w:sectPr>
       <w:headerReference w:type="default" r:id="rId13"/>

</xml_diff>

<commit_message>
Bar graph can scale based on NY data
</commit_message>
<xml_diff>
--- a/description.docx
+++ b/description.docx
@@ -1,6 +1,6 @@
 
 <file path=word/document.xml><?xml version="1.0" encoding="utf-8"?>
-<w:document xmlns:wpc="http://schemas.microsoft.com/office/word/2010/wordprocessingCanvas" xmlns:cx="http://schemas.microsoft.com/office/drawing/2014/chartex" xmlns:cx1="http://schemas.microsoft.com/office/drawing/2015/9/8/chartex" xmlns:cx2="http://schemas.microsoft.com/office/drawing/2015/10/21/chartex" xmlns:cx3="http://schemas.microsoft.com/office/drawing/2016/5/9/chartex" xmlns:cx4="http://schemas.microsoft.com/office/drawing/2016/5/10/chartex" xmlns:cx5="http://schemas.microsoft.com/office/drawing/2016/5/11/chartex" xmlns:cx6="http://schemas.microsoft.com/office/drawing/2016/5/12/chartex" xmlns:cx7="http://schemas.microsoft.com/office/drawing/2016/5/13/chartex" xmlns:cx8="http://schemas.microsoft.com/office/drawing/2016/5/14/chartex" xmlns:mc="http://schemas.openxmlformats.org/markup-compatibility/2006" xmlns:aink="http://schemas.microsoft.com/office/drawing/2016/ink" xmlns:am3d="http://schemas.microsoft.com/office/drawing/2017/model3d" xmlns:o="urn:schemas-microsoft-com:office:office" xmlns:r="http://schemas.openxmlformats.org/officeDocument/2006/relationships" xmlns:m="http://schemas.openxmlformats.org/officeDocument/2006/math" xmlns:v="urn:schemas-microsoft-com:vml" xmlns:wp14="http://schemas.microsoft.com/office/word/2010/wordprocessingDrawing" xmlns:wp="http://schemas.openxmlformats.org/drawingml/2006/wordprocessingDrawing" xmlns:w10="urn:schemas-microsoft-com:office:word" xmlns:w="http://schemas.openxmlformats.org/wordprocessingml/2006/main" xmlns:w14="http://schemas.microsoft.com/office/word/2010/wordml" xmlns:w15="http://schemas.microsoft.com/office/word/2012/wordml" xmlns:w16cid="http://schemas.microsoft.com/office/word/2016/wordml/cid" xmlns:w16se="http://schemas.microsoft.com/office/word/2015/wordml/symex" xmlns:wpg="http://schemas.microsoft.com/office/word/2010/wordprocessingGroup" xmlns:wpi="http://schemas.microsoft.com/office/word/2010/wordprocessingInk" xmlns:wne="http://schemas.microsoft.com/office/word/2006/wordml" xmlns:wps="http://schemas.microsoft.com/office/word/2010/wordprocessingShape" mc:Ignorable="w14 w15 w16se w16cid wp14">
+<w:document xmlns:wpc="http://schemas.microsoft.com/office/word/2010/wordprocessingCanvas" xmlns:mc="http://schemas.openxmlformats.org/markup-compatibility/2006" xmlns:o="urn:schemas-microsoft-com:office:office" xmlns:r="http://schemas.openxmlformats.org/officeDocument/2006/relationships" xmlns:m="http://schemas.openxmlformats.org/officeDocument/2006/math" xmlns:v="urn:schemas-microsoft-com:vml" xmlns:wp14="http://schemas.microsoft.com/office/word/2010/wordprocessingDrawing" xmlns:wp="http://schemas.openxmlformats.org/drawingml/2006/wordprocessingDrawing" xmlns:w10="urn:schemas-microsoft-com:office:word" xmlns:w="http://schemas.openxmlformats.org/wordprocessingml/2006/main" xmlns:w14="http://schemas.microsoft.com/office/word/2010/wordml" xmlns:w15="http://schemas.microsoft.com/office/word/2012/wordml" xmlns:wpg="http://schemas.microsoft.com/office/word/2010/wordprocessingGroup" xmlns:wpi="http://schemas.microsoft.com/office/word/2010/wordprocessingInk" xmlns:wne="http://schemas.microsoft.com/office/word/2006/wordml" xmlns:wps="http://schemas.microsoft.com/office/word/2010/wordprocessingShape" mc:Ignorable="w14 w15 wp14">
   <w:body>
     <w:p>
       <w:pPr>
@@ -272,7 +272,19 @@
         <w:rPr>
           <w:rFonts w:ascii="Avenir Book" w:hAnsi="Avenir Book"/>
         </w:rPr>
-        <w:t xml:space="preserve"> non-fatal and fatal accidents. This exclusion avoids obscuring the meaningful data with an overflow of uninjured passenger statistics from potentially insignificant events categorized as incidents in the records.</w:t>
+        <w:t xml:space="preserve"> non-</w:t>
+      </w:r>
+      <w:r>
+        <w:rPr>
+          <w:rFonts w:ascii="Avenir Book" w:hAnsi="Avenir Book"/>
+        </w:rPr>
+        <w:t xml:space="preserve">fatal and fatal accidents. This </w:t>
+      </w:r>
+      <w:r>
+        <w:rPr>
+          <w:rFonts w:ascii="Avenir Book" w:hAnsi="Avenir Book"/>
+        </w:rPr>
+        <w:t>exclusion avoids obscuring the meaningful data with an overflow of uninjured passenger statistics from potentially insignificant events categorized as incidents in the records.</w:t>
       </w:r>
     </w:p>
     <w:p>
@@ -304,7 +316,43 @@
         <w:rPr>
           <w:rFonts w:ascii="Avenir Book" w:hAnsi="Avenir Book"/>
         </w:rPr>
-        <w:t>s ask the questions “Where do accidents occur,” and “During what phase of flight do they occur,” respectively. Our goal was to allow users of various knowledge levels to discover information. Those with only surface  knowledge of flight may be interested in just seeing which states or phases spike in accidents or</w:t>
+        <w:t>s ask the questions “</w:t>
+      </w:r>
+      <w:r>
+        <w:rPr>
+          <w:rFonts w:ascii="Avenir Book" w:hAnsi="Avenir Book"/>
+        </w:rPr>
+        <w:t>During what phase of flight do they occur,”</w:t>
+      </w:r>
+      <w:r>
+        <w:rPr>
+          <w:rFonts w:ascii="Avenir Book" w:hAnsi="Avenir Book"/>
+        </w:rPr>
+        <w:t xml:space="preserve"> and “</w:t>
+      </w:r>
+      <w:r>
+        <w:rPr>
+          <w:rFonts w:ascii="Avenir Book" w:hAnsi="Avenir Book"/>
+        </w:rPr>
+        <w:t>Where do accidents occur</w:t>
+      </w:r>
+      <w:r>
+        <w:rPr>
+          <w:rFonts w:ascii="Avenir Book" w:hAnsi="Avenir Book"/>
+        </w:rPr>
+        <w:t>,” respectively. Our goal was to allow users of various knowledge levels to discover inform</w:t>
+      </w:r>
+      <w:r>
+        <w:rPr>
+          <w:rFonts w:ascii="Avenir Book" w:hAnsi="Avenir Book"/>
+        </w:rPr>
+        <w:t xml:space="preserve">ation. Those with only surface </w:t>
+      </w:r>
+      <w:r>
+        <w:rPr>
+          <w:rFonts w:ascii="Avenir Book" w:hAnsi="Avenir Book"/>
+        </w:rPr>
+        <w:t>knowledge of flight may be interested in just seeing which states or phases spike in accidents or</w:t>
       </w:r>
       <w:r>
         <w:rPr>
@@ -531,37 +579,7 @@
         <w:rPr>
           <w:rFonts w:ascii="Avenir Book" w:hAnsi="Avenir Book"/>
         </w:rPr>
-        <w:t xml:space="preserve">. </w:t>
-      </w:r>
-      <w:r>
-        <w:rPr>
-          <w:rFonts w:ascii="Avenir Book" w:hAnsi="Avenir Book"/>
-        </w:rPr>
-        <w:t xml:space="preserve">A specific </w:t>
-      </w:r>
-      <w:r>
-        <w:rPr>
-          <w:rFonts w:ascii="Avenir Book" w:hAnsi="Avenir Book"/>
-        </w:rPr>
-        <w:t>stage’s</w:t>
-      </w:r>
-      <w:r>
-        <w:rPr>
-          <w:rFonts w:ascii="Avenir Book" w:hAnsi="Avenir Book"/>
-        </w:rPr>
-        <w:t xml:space="preserve"> details are displayed beside the graph upon mouseover</w:t>
-      </w:r>
-      <w:r>
-        <w:rPr>
-          <w:rFonts w:ascii="Avenir Book" w:hAnsi="Avenir Book"/>
-        </w:rPr>
-        <w:t xml:space="preserve"> or click</w:t>
-      </w:r>
-      <w:r>
-        <w:rPr>
-          <w:rFonts w:ascii="Avenir Book" w:hAnsi="Avenir Book"/>
-        </w:rPr>
-        <w:t>.</w:t>
+        <w:t>. A specific stage’s details are displayed beside the graph upon mouseover or click.</w:t>
       </w:r>
     </w:p>
     <w:p>
@@ -650,6 +668,19 @@
         </w:rPr>
         <w:t xml:space="preserve"> the graph upon mouseover.</w:t>
       </w:r>
+      <w:r>
+        <w:rPr>
+          <w:rFonts w:ascii="Avenir Book" w:hAnsi="Avenir Book"/>
+        </w:rPr>
+        <w:t xml:space="preserve"> This is the true scale of all of the states.</w:t>
+      </w:r>
+    </w:p>
+    <w:p>
+      <w:pPr>
+        <w:rPr>
+          <w:rFonts w:ascii="Avenir Book" w:hAnsi="Avenir Book"/>
+        </w:rPr>
+      </w:pPr>
     </w:p>
     <w:p>
       <w:pPr>
@@ -664,9 +695,9 @@
         </w:rPr>
         <w:drawing>
           <wp:inline distT="0" distB="0" distL="0" distR="0">
-            <wp:extent cx="5943600" cy="2592609"/>
+            <wp:extent cx="5930900" cy="2609850"/>
             <wp:effectExtent l="0" t="0" r="0" b="0"/>
-            <wp:docPr id="4" name="Picture 4"/>
+            <wp:docPr id="15" name="Picture 15"/>
             <wp:cNvGraphicFramePr>
               <a:graphicFrameLocks xmlns:a="http://schemas.openxmlformats.org/drawingml/2006/main" noChangeAspect="1"/>
             </wp:cNvGraphicFramePr>
@@ -674,10 +705,12 @@
               <a:graphicData uri="http://schemas.openxmlformats.org/drawingml/2006/picture">
                 <pic:pic xmlns:pic="http://schemas.openxmlformats.org/drawingml/2006/picture">
                   <pic:nvPicPr>
-                    <pic:cNvPr id="4" name="Screen Shot 2018-11-24 at 2.24.35 PM.png"/>
-                    <pic:cNvPicPr/>
+                    <pic:cNvPr id="0" name="Picture 5"/>
+                    <pic:cNvPicPr>
+                      <a:picLocks noChangeAspect="1" noChangeArrowheads="1"/>
+                    </pic:cNvPicPr>
                   </pic:nvPicPr>
-                  <pic:blipFill rotWithShape="1">
+                  <pic:blipFill>
                     <a:blip r:embed="rId10" cstate="print">
                       <a:extLst>
                         <a:ext uri="{28A0092B-C50C-407E-A947-70E740481C1C}">
@@ -685,25 +718,23 @@
                         </a:ext>
                       </a:extLst>
                     </a:blip>
-                    <a:srcRect t="14034" r="7621" b="21491"/>
-                    <a:stretch/>
+                    <a:srcRect/>
+                    <a:stretch>
+                      <a:fillRect/>
+                    </a:stretch>
                   </pic:blipFill>
                   <pic:spPr bwMode="auto">
                     <a:xfrm>
                       <a:off x="0" y="0"/>
-                      <a:ext cx="5949461" cy="2595166"/>
+                      <a:ext cx="5930900" cy="2609850"/>
                     </a:xfrm>
                     <a:prstGeom prst="rect">
                       <a:avLst/>
                     </a:prstGeom>
+                    <a:noFill/>
                     <a:ln>
                       <a:noFill/>
                     </a:ln>
-                    <a:extLst>
-                      <a:ext uri="{53640926-AAD7-44D8-BBD7-CCE9431645EC}">
-                        <a14:shadowObscured xmlns:a14="http://schemas.microsoft.com/office/drawing/2010/main"/>
-                      </a:ext>
-                    </a:extLst>
                   </pic:spPr>
                 </pic:pic>
               </a:graphicData>
@@ -739,10 +770,146 @@
           <w:rFonts w:ascii="Avenir Book" w:hAnsi="Avenir Book"/>
         </w:rPr>
       </w:pPr>
-      <w:r>
-        <w:rPr>
-          <w:rFonts w:ascii="Avenir Book" w:hAnsi="Avenir Book"/>
-        </w:rPr>
+    </w:p>
+    <w:p>
+      <w:pPr>
+        <w:rPr>
+          <w:rFonts w:ascii="Avenir Book" w:hAnsi="Avenir Book"/>
+        </w:rPr>
+      </w:pPr>
+    </w:p>
+    <w:p>
+      <w:pPr>
+        <w:rPr>
+          <w:rFonts w:ascii="Avenir Book" w:hAnsi="Avenir Book"/>
+        </w:rPr>
+      </w:pPr>
+      <w:r>
+        <w:rPr>
+          <w:rFonts w:ascii="Avenir Book" w:hAnsi="Avenir Book"/>
+        </w:rPr>
+        <w:t xml:space="preserve">Injuries by state of flight. </w:t>
+      </w:r>
+      <w:r>
+        <w:rPr>
+          <w:rFonts w:ascii="Avenir Book" w:hAnsi="Avenir Book"/>
+        </w:rPr>
+        <w:t>A specific state’s details are displayed beside</w:t>
+      </w:r>
+      <w:r>
+        <w:rPr>
+          <w:rFonts w:ascii="Avenir Book" w:hAnsi="Avenir Book"/>
+        </w:rPr>
+        <w:t xml:space="preserve"> the graph upon mouseover. This is if the user selects to exclude NY from the scale.</w:t>
+      </w:r>
+    </w:p>
+    <w:p>
+      <w:pPr>
+        <w:rPr>
+          <w:rFonts w:ascii="Avenir Book" w:hAnsi="Avenir Book"/>
+        </w:rPr>
+      </w:pPr>
+    </w:p>
+    <w:p>
+      <w:pPr>
+        <w:rPr>
+          <w:rFonts w:ascii="Avenir Book" w:hAnsi="Avenir Book"/>
+        </w:rPr>
+      </w:pPr>
+      <w:r>
+        <w:rPr>
+          <w:rFonts w:ascii="Avenir Book" w:hAnsi="Avenir Book"/>
+          <w:noProof/>
+        </w:rPr>
+        <w:drawing>
+          <wp:inline distT="0" distB="0" distL="0" distR="0">
+            <wp:extent cx="5930900" cy="2711450"/>
+            <wp:effectExtent l="0" t="0" r="0" b="0"/>
+            <wp:docPr id="16" name="Picture 16"/>
+            <wp:cNvGraphicFramePr>
+              <a:graphicFrameLocks xmlns:a="http://schemas.openxmlformats.org/drawingml/2006/main" noChangeAspect="1"/>
+            </wp:cNvGraphicFramePr>
+            <a:graphic xmlns:a="http://schemas.openxmlformats.org/drawingml/2006/main">
+              <a:graphicData uri="http://schemas.openxmlformats.org/drawingml/2006/picture">
+                <pic:pic xmlns:pic="http://schemas.openxmlformats.org/drawingml/2006/picture">
+                  <pic:nvPicPr>
+                    <pic:cNvPr id="0" name="Picture 6"/>
+                    <pic:cNvPicPr>
+                      <a:picLocks noChangeAspect="1" noChangeArrowheads="1"/>
+                    </pic:cNvPicPr>
+                  </pic:nvPicPr>
+                  <pic:blipFill>
+                    <a:blip r:embed="rId11" cstate="print">
+                      <a:extLst>
+                        <a:ext uri="{28A0092B-C50C-407E-A947-70E740481C1C}">
+                          <a14:useLocalDpi xmlns:a14="http://schemas.microsoft.com/office/drawing/2010/main" val="0"/>
+                        </a:ext>
+                      </a:extLst>
+                    </a:blip>
+                    <a:srcRect/>
+                    <a:stretch>
+                      <a:fillRect/>
+                    </a:stretch>
+                  </pic:blipFill>
+                  <pic:spPr bwMode="auto">
+                    <a:xfrm>
+                      <a:off x="0" y="0"/>
+                      <a:ext cx="5930900" cy="2711450"/>
+                    </a:xfrm>
+                    <a:prstGeom prst="rect">
+                      <a:avLst/>
+                    </a:prstGeom>
+                    <a:noFill/>
+                    <a:ln>
+                      <a:noFill/>
+                    </a:ln>
+                  </pic:spPr>
+                </pic:pic>
+              </a:graphicData>
+            </a:graphic>
+          </wp:inline>
+        </w:drawing>
+      </w:r>
+    </w:p>
+    <w:p>
+      <w:pPr>
+        <w:rPr>
+          <w:rFonts w:ascii="Avenir Book" w:hAnsi="Avenir Book"/>
+        </w:rPr>
+      </w:pPr>
+    </w:p>
+    <w:p>
+      <w:pPr>
+        <w:rPr>
+          <w:rFonts w:ascii="Avenir Book" w:hAnsi="Avenir Book"/>
+        </w:rPr>
+      </w:pPr>
+    </w:p>
+    <w:p>
+      <w:pPr>
+        <w:rPr>
+          <w:rFonts w:ascii="Avenir Book" w:hAnsi="Avenir Book"/>
+        </w:rPr>
+      </w:pPr>
+    </w:p>
+    <w:p>
+      <w:pPr>
+        <w:rPr>
+          <w:rFonts w:ascii="Avenir Book" w:hAnsi="Avenir Book"/>
+        </w:rPr>
+      </w:pPr>
+    </w:p>
+    <w:p>
+      <w:pPr>
+        <w:rPr>
+          <w:rFonts w:ascii="Avenir Book" w:hAnsi="Avenir Book"/>
+        </w:rPr>
+      </w:pPr>
+      <w:r>
+        <w:rPr>
+          <w:rFonts w:ascii="Avenir Book" w:hAnsi="Avenir Book"/>
+        </w:rPr>
+        <w:lastRenderedPageBreak/>
         <w:t>Scenario: Select all states except New York</w:t>
       </w:r>
     </w:p>
@@ -773,7 +940,7 @@
                     <pic:cNvPicPr/>
                   </pic:nvPicPr>
                   <pic:blipFill>
-                    <a:blip r:embed="rId11" cstate="print">
+                    <a:blip r:embed="rId12" cstate="print">
                       <a:extLst>
                         <a:ext uri="{28A0092B-C50C-407E-A947-70E740481C1C}">
                           <a14:useLocalDpi xmlns:a14="http://schemas.microsoft.com/office/drawing/2010/main" val="0"/>
@@ -827,7 +994,7 @@
                     <pic:cNvPicPr/>
                   </pic:nvPicPr>
                   <pic:blipFill>
-                    <a:blip r:embed="rId12" cstate="print">
+                    <a:blip r:embed="rId13" cstate="print">
                       <a:extLst>
                         <a:ext uri="{28A0092B-C50C-407E-A947-70E740481C1C}">
                           <a14:useLocalDpi xmlns:a14="http://schemas.microsoft.com/office/drawing/2010/main" val="0"/>
@@ -865,12 +1032,11 @@
           <w:rFonts w:ascii="Avenir Book" w:hAnsi="Avenir Book"/>
           <w:noProof/>
         </w:rPr>
-        <w:lastRenderedPageBreak/>
         <w:drawing>
           <wp:inline distT="0" distB="0" distL="0" distR="0">
-            <wp:extent cx="5943600" cy="2580640"/>
-            <wp:effectExtent l="0" t="0" r="0" b="0"/>
-            <wp:docPr id="5" name="Picture 5"/>
+            <wp:extent cx="5937250" cy="2698750"/>
+            <wp:effectExtent l="0" t="0" r="6350" b="6350"/>
+            <wp:docPr id="12" name="Picture 12"/>
             <wp:cNvGraphicFramePr>
               <a:graphicFrameLocks xmlns:a="http://schemas.openxmlformats.org/drawingml/2006/main" noChangeAspect="1"/>
             </wp:cNvGraphicFramePr>
@@ -878,29 +1044,36 @@
               <a:graphicData uri="http://schemas.openxmlformats.org/drawingml/2006/picture">
                 <pic:pic xmlns:pic="http://schemas.openxmlformats.org/drawingml/2006/picture">
                   <pic:nvPicPr>
-                    <pic:cNvPr id="5" name="Screen Shot 2018-11-24 at 11.53.00 PM.png"/>
-                    <pic:cNvPicPr/>
+                    <pic:cNvPr id="0" name="Picture 2"/>
+                    <pic:cNvPicPr>
+                      <a:picLocks noChangeAspect="1" noChangeArrowheads="1"/>
+                    </pic:cNvPicPr>
                   </pic:nvPicPr>
                   <pic:blipFill>
-                    <a:blip r:embed="rId13" cstate="print">
+                    <a:blip r:embed="rId14" cstate="print">
                       <a:extLst>
                         <a:ext uri="{28A0092B-C50C-407E-A947-70E740481C1C}">
                           <a14:useLocalDpi xmlns:a14="http://schemas.microsoft.com/office/drawing/2010/main" val="0"/>
                         </a:ext>
                       </a:extLst>
                     </a:blip>
+                    <a:srcRect/>
                     <a:stretch>
                       <a:fillRect/>
                     </a:stretch>
                   </pic:blipFill>
-                  <pic:spPr>
+                  <pic:spPr bwMode="auto">
                     <a:xfrm>
                       <a:off x="0" y="0"/>
-                      <a:ext cx="5943600" cy="2580640"/>
+                      <a:ext cx="5937250" cy="2698750"/>
                     </a:xfrm>
                     <a:prstGeom prst="rect">
                       <a:avLst/>
                     </a:prstGeom>
+                    <a:noFill/>
+                    <a:ln>
+                      <a:noFill/>
+                    </a:ln>
                   </pic:spPr>
                 </pic:pic>
               </a:graphicData>
@@ -915,10 +1088,46 @@
           <w:rFonts w:ascii="Avenir Book" w:hAnsi="Avenir Book"/>
         </w:rPr>
       </w:pPr>
-      <w:r>
-        <w:rPr>
-          <w:rFonts w:ascii="Avenir Book" w:hAnsi="Avenir Book"/>
-        </w:rPr>
+    </w:p>
+    <w:p>
+      <w:pPr>
+        <w:rPr>
+          <w:rFonts w:ascii="Avenir Book" w:hAnsi="Avenir Book"/>
+        </w:rPr>
+      </w:pPr>
+    </w:p>
+    <w:p>
+      <w:pPr>
+        <w:rPr>
+          <w:rFonts w:ascii="Avenir Book" w:hAnsi="Avenir Book"/>
+        </w:rPr>
+      </w:pPr>
+    </w:p>
+    <w:p>
+      <w:pPr>
+        <w:rPr>
+          <w:rFonts w:ascii="Avenir Book" w:hAnsi="Avenir Book"/>
+        </w:rPr>
+      </w:pPr>
+    </w:p>
+    <w:p>
+      <w:pPr>
+        <w:rPr>
+          <w:rFonts w:ascii="Avenir Book" w:hAnsi="Avenir Book"/>
+        </w:rPr>
+      </w:pPr>
+    </w:p>
+    <w:p>
+      <w:pPr>
+        <w:rPr>
+          <w:rFonts w:ascii="Avenir Book" w:hAnsi="Avenir Book"/>
+        </w:rPr>
+      </w:pPr>
+      <w:r>
+        <w:rPr>
+          <w:rFonts w:ascii="Avenir Book" w:hAnsi="Avenir Book"/>
+        </w:rPr>
+        <w:lastRenderedPageBreak/>
         <w:t>Scenario: All states deselected.</w:t>
       </w:r>
     </w:p>
@@ -949,7 +1158,7 @@
                     <pic:cNvPicPr/>
                   </pic:nvPicPr>
                   <pic:blipFill>
-                    <a:blip r:embed="rId14" cstate="print">
+                    <a:blip r:embed="rId15" cstate="print">
                       <a:extLst>
                         <a:ext uri="{28A0092B-C50C-407E-A947-70E740481C1C}">
                           <a14:useLocalDpi xmlns:a14="http://schemas.microsoft.com/office/drawing/2010/main" val="0"/>
@@ -1003,7 +1212,7 @@
                     <pic:cNvPicPr/>
                   </pic:nvPicPr>
                   <pic:blipFill>
-                    <a:blip r:embed="rId15" cstate="print">
+                    <a:blip r:embed="rId16" cstate="print">
                       <a:extLst>
                         <a:ext uri="{28A0092B-C50C-407E-A947-70E740481C1C}">
                           <a14:useLocalDpi xmlns:a14="http://schemas.microsoft.com/office/drawing/2010/main" val="0"/>
@@ -1041,12 +1250,11 @@
           <w:rFonts w:ascii="Avenir Book" w:hAnsi="Avenir Book"/>
           <w:noProof/>
         </w:rPr>
-        <w:lastRenderedPageBreak/>
         <w:drawing>
           <wp:inline distT="0" distB="0" distL="0" distR="0">
-            <wp:extent cx="5943600" cy="2402205"/>
-            <wp:effectExtent l="0" t="0" r="0" b="0"/>
-            <wp:docPr id="10" name="Picture 10"/>
+            <wp:extent cx="5937250" cy="2628900"/>
+            <wp:effectExtent l="0" t="0" r="6350" b="0"/>
+            <wp:docPr id="11" name="Picture 11"/>
             <wp:cNvGraphicFramePr>
               <a:graphicFrameLocks xmlns:a="http://schemas.openxmlformats.org/drawingml/2006/main" noChangeAspect="1"/>
             </wp:cNvGraphicFramePr>
@@ -1054,29 +1262,36 @@
               <a:graphicData uri="http://schemas.openxmlformats.org/drawingml/2006/picture">
                 <pic:pic xmlns:pic="http://schemas.openxmlformats.org/drawingml/2006/picture">
                   <pic:nvPicPr>
-                    <pic:cNvPr id="10" name="Screen Shot 2018-11-24 at 11.47.15 PM.png"/>
-                    <pic:cNvPicPr/>
+                    <pic:cNvPr id="0" name="Picture 1"/>
+                    <pic:cNvPicPr>
+                      <a:picLocks noChangeAspect="1" noChangeArrowheads="1"/>
+                    </pic:cNvPicPr>
                   </pic:nvPicPr>
                   <pic:blipFill>
-                    <a:blip r:embed="rId16" cstate="print">
+                    <a:blip r:embed="rId17" cstate="print">
                       <a:extLst>
                         <a:ext uri="{28A0092B-C50C-407E-A947-70E740481C1C}">
                           <a14:useLocalDpi xmlns:a14="http://schemas.microsoft.com/office/drawing/2010/main" val="0"/>
                         </a:ext>
                       </a:extLst>
                     </a:blip>
+                    <a:srcRect/>
                     <a:stretch>
                       <a:fillRect/>
                     </a:stretch>
                   </pic:blipFill>
-                  <pic:spPr>
+                  <pic:spPr bwMode="auto">
                     <a:xfrm>
                       <a:off x="0" y="0"/>
-                      <a:ext cx="5943600" cy="2402205"/>
+                      <a:ext cx="5937250" cy="2628900"/>
                     </a:xfrm>
                     <a:prstGeom prst="rect">
                       <a:avLst/>
                     </a:prstGeom>
+                    <a:noFill/>
+                    <a:ln>
+                      <a:noFill/>
+                    </a:ln>
                   </pic:spPr>
                 </pic:pic>
               </a:graphicData>
@@ -1101,20 +1316,56 @@
           <w:szCs w:val="28"/>
         </w:rPr>
       </w:pPr>
-      <w:r>
+    </w:p>
+    <w:p>
+      <w:pPr>
         <w:rPr>
           <w:rFonts w:ascii="Avenir Medium" w:hAnsi="Avenir Medium"/>
           <w:sz w:val="28"/>
           <w:szCs w:val="28"/>
         </w:rPr>
-        <w:t xml:space="preserve">Visualization </w:t>
-      </w:r>
-      <w:r>
+      </w:pPr>
+    </w:p>
+    <w:p>
+      <w:pPr>
         <w:rPr>
           <w:rFonts w:ascii="Avenir Medium" w:hAnsi="Avenir Medium"/>
           <w:sz w:val="28"/>
           <w:szCs w:val="28"/>
         </w:rPr>
+      </w:pPr>
+    </w:p>
+    <w:p>
+      <w:pPr>
+        <w:rPr>
+          <w:rFonts w:ascii="Avenir Medium" w:hAnsi="Avenir Medium"/>
+          <w:sz w:val="28"/>
+          <w:szCs w:val="28"/>
+        </w:rPr>
+      </w:pPr>
+    </w:p>
+    <w:p>
+      <w:pPr>
+        <w:rPr>
+          <w:rFonts w:ascii="Avenir Medium" w:hAnsi="Avenir Medium"/>
+          <w:sz w:val="28"/>
+          <w:szCs w:val="28"/>
+        </w:rPr>
+      </w:pPr>
+      <w:r>
+        <w:rPr>
+          <w:rFonts w:ascii="Avenir Medium" w:hAnsi="Avenir Medium"/>
+          <w:sz w:val="28"/>
+          <w:szCs w:val="28"/>
+        </w:rPr>
+        <w:t xml:space="preserve">Visualization </w:t>
+      </w:r>
+      <w:r>
+        <w:rPr>
+          <w:rFonts w:ascii="Avenir Medium" w:hAnsi="Avenir Medium"/>
+          <w:sz w:val="28"/>
+          <w:szCs w:val="28"/>
+        </w:rPr>
         <w:t>Details</w:t>
       </w:r>
     </w:p>
@@ -1141,19 +1392,33 @@
         <w:rPr>
           <w:rFonts w:ascii="Avenir Book" w:hAnsi="Avenir Book"/>
         </w:rPr>
-        <w:t xml:space="preserve">would ruin the graph scale, making the other categories’ </w:t>
+        <w:t>would ruin the graph scale, making the other categories’ values appear to be zero. We chose therefore to represent the uninjured numbers in the details of specific data cases.</w:t>
+      </w:r>
+    </w:p>
+    <w:p>
+      <w:pPr>
+        <w:rPr>
+          <w:rFonts w:ascii="Avenir Book" w:hAnsi="Avenir Book"/>
+        </w:rPr>
+      </w:pPr>
+    </w:p>
+    <w:p>
+      <w:pPr>
+        <w:rPr>
+          <w:rFonts w:ascii="Avenir Book" w:hAnsi="Avenir Book"/>
+        </w:rPr>
+      </w:pPr>
+      <w:r>
+        <w:rPr>
+          <w:rFonts w:ascii="Avenir Book" w:hAnsi="Avenir Book"/>
+        </w:rPr>
+        <w:t>Data from New York also presented a scaling problem. The injuries in New York number in the hundreds, while most other states are less than one hundred. To resolve this issue, the initial bar graph is presented using the true scale, but the user can choose to change the scale to exclude New York data. This makes the bars for other states much larger and easier to compare to one another.</w:t>
       </w:r>
       <w:bookmarkStart w:id="0" w:name="_GoBack"/>
       <w:bookmarkEnd w:id="0"/>
-      <w:r>
-        <w:rPr>
-          <w:rFonts w:ascii="Avenir Book" w:hAnsi="Avenir Book"/>
-        </w:rPr>
-        <w:t>values appear to be zero. We chose therefore to represent the uninjured numbers in the details of specific data cases.</w:t>
-      </w:r>
     </w:p>
     <w:sectPr>
-      <w:headerReference w:type="default" r:id="rId17"/>
+      <w:headerReference w:type="default" r:id="rId18"/>
       <w:pgSz w:w="12240" w:h="15840"/>
       <w:pgMar w:top="1440" w:right="1440" w:bottom="1440" w:left="1440" w:header="720" w:footer="720" w:gutter="0"/>
       <w:cols w:space="720"/>
@@ -1164,7 +1429,7 @@
 </file>
 
 <file path=word/endnotes.xml><?xml version="1.0" encoding="utf-8"?>
-<w:endnotes xmlns:wpc="http://schemas.microsoft.com/office/word/2010/wordprocessingCanvas" xmlns:cx="http://schemas.microsoft.com/office/drawing/2014/chartex" xmlns:cx1="http://schemas.microsoft.com/office/drawing/2015/9/8/chartex" xmlns:cx2="http://schemas.microsoft.com/office/drawing/2015/10/21/chartex" xmlns:cx3="http://schemas.microsoft.com/office/drawing/2016/5/9/chartex" xmlns:cx4="http://schemas.microsoft.com/office/drawing/2016/5/10/chartex" xmlns:cx5="http://schemas.microsoft.com/office/drawing/2016/5/11/chartex" xmlns:cx6="http://schemas.microsoft.com/office/drawing/2016/5/12/chartex" xmlns:cx7="http://schemas.microsoft.com/office/drawing/2016/5/13/chartex" xmlns:cx8="http://schemas.microsoft.com/office/drawing/2016/5/14/chartex" xmlns:mc="http://schemas.openxmlformats.org/markup-compatibility/2006" xmlns:aink="http://schemas.microsoft.com/office/drawing/2016/ink" xmlns:am3d="http://schemas.microsoft.com/office/drawing/2017/model3d" xmlns:o="urn:schemas-microsoft-com:office:office" xmlns:r="http://schemas.openxmlformats.org/officeDocument/2006/relationships" xmlns:m="http://schemas.openxmlformats.org/officeDocument/2006/math" xmlns:v="urn:schemas-microsoft-com:vml" xmlns:wp14="http://schemas.microsoft.com/office/word/2010/wordprocessingDrawing" xmlns:wp="http://schemas.openxmlformats.org/drawingml/2006/wordprocessingDrawing" xmlns:w10="urn:schemas-microsoft-com:office:word" xmlns:w="http://schemas.openxmlformats.org/wordprocessingml/2006/main" xmlns:w14="http://schemas.microsoft.com/office/word/2010/wordml" xmlns:w15="http://schemas.microsoft.com/office/word/2012/wordml" xmlns:w16cid="http://schemas.microsoft.com/office/word/2016/wordml/cid" xmlns:w16se="http://schemas.microsoft.com/office/word/2015/wordml/symex" xmlns:wpg="http://schemas.microsoft.com/office/word/2010/wordprocessingGroup" xmlns:wpi="http://schemas.microsoft.com/office/word/2010/wordprocessingInk" xmlns:wne="http://schemas.microsoft.com/office/word/2006/wordml" xmlns:wps="http://schemas.microsoft.com/office/word/2010/wordprocessingShape" mc:Ignorable="w14 w15 w16se w16cid wp14">
+<w:endnotes xmlns:wpc="http://schemas.microsoft.com/office/word/2010/wordprocessingCanvas" xmlns:mc="http://schemas.openxmlformats.org/markup-compatibility/2006" xmlns:o="urn:schemas-microsoft-com:office:office" xmlns:r="http://schemas.openxmlformats.org/officeDocument/2006/relationships" xmlns:m="http://schemas.openxmlformats.org/officeDocument/2006/math" xmlns:v="urn:schemas-microsoft-com:vml" xmlns:wp14="http://schemas.microsoft.com/office/word/2010/wordprocessingDrawing" xmlns:wp="http://schemas.openxmlformats.org/drawingml/2006/wordprocessingDrawing" xmlns:w10="urn:schemas-microsoft-com:office:word" xmlns:w="http://schemas.openxmlformats.org/wordprocessingml/2006/main" xmlns:w14="http://schemas.microsoft.com/office/word/2010/wordml" xmlns:w15="http://schemas.microsoft.com/office/word/2012/wordml" xmlns:wpg="http://schemas.microsoft.com/office/word/2010/wordprocessingGroup" xmlns:wpi="http://schemas.microsoft.com/office/word/2010/wordprocessingInk" xmlns:wne="http://schemas.microsoft.com/office/word/2006/wordml" xmlns:wps="http://schemas.microsoft.com/office/word/2010/wordprocessingShape" mc:Ignorable="w14 w15 wp14">
   <w:endnote w:type="separator" w:id="-1">
     <w:p>
       <w:r>
@@ -1183,7 +1448,7 @@
 </file>
 
 <file path=word/footnotes.xml><?xml version="1.0" encoding="utf-8"?>
-<w:footnotes xmlns:wpc="http://schemas.microsoft.com/office/word/2010/wordprocessingCanvas" xmlns:cx="http://schemas.microsoft.com/office/drawing/2014/chartex" xmlns:cx1="http://schemas.microsoft.com/office/drawing/2015/9/8/chartex" xmlns:cx2="http://schemas.microsoft.com/office/drawing/2015/10/21/chartex" xmlns:cx3="http://schemas.microsoft.com/office/drawing/2016/5/9/chartex" xmlns:cx4="http://schemas.microsoft.com/office/drawing/2016/5/10/chartex" xmlns:cx5="http://schemas.microsoft.com/office/drawing/2016/5/11/chartex" xmlns:cx6="http://schemas.microsoft.com/office/drawing/2016/5/12/chartex" xmlns:cx7="http://schemas.microsoft.com/office/drawing/2016/5/13/chartex" xmlns:cx8="http://schemas.microsoft.com/office/drawing/2016/5/14/chartex" xmlns:mc="http://schemas.openxmlformats.org/markup-compatibility/2006" xmlns:aink="http://schemas.microsoft.com/office/drawing/2016/ink" xmlns:am3d="http://schemas.microsoft.com/office/drawing/2017/model3d" xmlns:o="urn:schemas-microsoft-com:office:office" xmlns:r="http://schemas.openxmlformats.org/officeDocument/2006/relationships" xmlns:m="http://schemas.openxmlformats.org/officeDocument/2006/math" xmlns:v="urn:schemas-microsoft-com:vml" xmlns:wp14="http://schemas.microsoft.com/office/word/2010/wordprocessingDrawing" xmlns:wp="http://schemas.openxmlformats.org/drawingml/2006/wordprocessingDrawing" xmlns:w10="urn:schemas-microsoft-com:office:word" xmlns:w="http://schemas.openxmlformats.org/wordprocessingml/2006/main" xmlns:w14="http://schemas.microsoft.com/office/word/2010/wordml" xmlns:w15="http://schemas.microsoft.com/office/word/2012/wordml" xmlns:w16cid="http://schemas.microsoft.com/office/word/2016/wordml/cid" xmlns:w16se="http://schemas.microsoft.com/office/word/2015/wordml/symex" xmlns:wpg="http://schemas.microsoft.com/office/word/2010/wordprocessingGroup" xmlns:wpi="http://schemas.microsoft.com/office/word/2010/wordprocessingInk" xmlns:wne="http://schemas.microsoft.com/office/word/2006/wordml" xmlns:wps="http://schemas.microsoft.com/office/word/2010/wordprocessingShape" mc:Ignorable="w14 w15 w16se w16cid wp14">
+<w:footnotes xmlns:wpc="http://schemas.microsoft.com/office/word/2010/wordprocessingCanvas" xmlns:mc="http://schemas.openxmlformats.org/markup-compatibility/2006" xmlns:o="urn:schemas-microsoft-com:office:office" xmlns:r="http://schemas.openxmlformats.org/officeDocument/2006/relationships" xmlns:m="http://schemas.openxmlformats.org/officeDocument/2006/math" xmlns:v="urn:schemas-microsoft-com:vml" xmlns:wp14="http://schemas.microsoft.com/office/word/2010/wordprocessingDrawing" xmlns:wp="http://schemas.openxmlformats.org/drawingml/2006/wordprocessingDrawing" xmlns:w10="urn:schemas-microsoft-com:office:word" xmlns:w="http://schemas.openxmlformats.org/wordprocessingml/2006/main" xmlns:w14="http://schemas.microsoft.com/office/word/2010/wordml" xmlns:w15="http://schemas.microsoft.com/office/word/2012/wordml" xmlns:wpg="http://schemas.microsoft.com/office/word/2010/wordprocessingGroup" xmlns:wpi="http://schemas.microsoft.com/office/word/2010/wordprocessingInk" xmlns:wne="http://schemas.microsoft.com/office/word/2006/wordml" xmlns:wps="http://schemas.microsoft.com/office/word/2010/wordprocessingShape" mc:Ignorable="w14 w15 wp14">
   <w:footnote w:type="separator" w:id="-1">
     <w:p>
       <w:r>
@@ -1202,7 +1467,7 @@
 </file>
 
 <file path=word/header1.xml><?xml version="1.0" encoding="utf-8"?>
-<w:hdr xmlns:wpc="http://schemas.microsoft.com/office/word/2010/wordprocessingCanvas" xmlns:cx="http://schemas.microsoft.com/office/drawing/2014/chartex" xmlns:cx1="http://schemas.microsoft.com/office/drawing/2015/9/8/chartex" xmlns:cx2="http://schemas.microsoft.com/office/drawing/2015/10/21/chartex" xmlns:cx3="http://schemas.microsoft.com/office/drawing/2016/5/9/chartex" xmlns:cx4="http://schemas.microsoft.com/office/drawing/2016/5/10/chartex" xmlns:cx5="http://schemas.microsoft.com/office/drawing/2016/5/11/chartex" xmlns:cx6="http://schemas.microsoft.com/office/drawing/2016/5/12/chartex" xmlns:cx7="http://schemas.microsoft.com/office/drawing/2016/5/13/chartex" xmlns:cx8="http://schemas.microsoft.com/office/drawing/2016/5/14/chartex" xmlns:mc="http://schemas.openxmlformats.org/markup-compatibility/2006" xmlns:aink="http://schemas.microsoft.com/office/drawing/2016/ink" xmlns:am3d="http://schemas.microsoft.com/office/drawing/2017/model3d" xmlns:o="urn:schemas-microsoft-com:office:office" xmlns:r="http://schemas.openxmlformats.org/officeDocument/2006/relationships" xmlns:m="http://schemas.openxmlformats.org/officeDocument/2006/math" xmlns:v="urn:schemas-microsoft-com:vml" xmlns:wp14="http://schemas.microsoft.com/office/word/2010/wordprocessingDrawing" xmlns:wp="http://schemas.openxmlformats.org/drawingml/2006/wordprocessingDrawing" xmlns:w10="urn:schemas-microsoft-com:office:word" xmlns:w="http://schemas.openxmlformats.org/wordprocessingml/2006/main" xmlns:w14="http://schemas.microsoft.com/office/word/2010/wordml" xmlns:w15="http://schemas.microsoft.com/office/word/2012/wordml" xmlns:w16cid="http://schemas.microsoft.com/office/word/2016/wordml/cid" xmlns:w16se="http://schemas.microsoft.com/office/word/2015/wordml/symex" xmlns:wpg="http://schemas.microsoft.com/office/word/2010/wordprocessingGroup" xmlns:wpi="http://schemas.microsoft.com/office/word/2010/wordprocessingInk" xmlns:wne="http://schemas.microsoft.com/office/word/2006/wordml" xmlns:wps="http://schemas.microsoft.com/office/word/2010/wordprocessingShape" mc:Ignorable="w14 w15 w16se w16cid wp14">
+<w:hdr xmlns:wpc="http://schemas.microsoft.com/office/word/2010/wordprocessingCanvas" xmlns:mc="http://schemas.openxmlformats.org/markup-compatibility/2006" xmlns:o="urn:schemas-microsoft-com:office:office" xmlns:r="http://schemas.openxmlformats.org/officeDocument/2006/relationships" xmlns:m="http://schemas.openxmlformats.org/officeDocument/2006/math" xmlns:v="urn:schemas-microsoft-com:vml" xmlns:wp14="http://schemas.microsoft.com/office/word/2010/wordprocessingDrawing" xmlns:wp="http://schemas.openxmlformats.org/drawingml/2006/wordprocessingDrawing" xmlns:w10="urn:schemas-microsoft-com:office:word" xmlns:w="http://schemas.openxmlformats.org/wordprocessingml/2006/main" xmlns:w14="http://schemas.microsoft.com/office/word/2010/wordml" xmlns:w15="http://schemas.microsoft.com/office/word/2012/wordml" xmlns:wpg="http://schemas.microsoft.com/office/word/2010/wordprocessingGroup" xmlns:wpi="http://schemas.microsoft.com/office/word/2010/wordprocessingInk" xmlns:wne="http://schemas.microsoft.com/office/word/2006/wordml" xmlns:wps="http://schemas.microsoft.com/office/word/2010/wordprocessingShape" mc:Ignorable="w14 w15 wp14">
   <w:p>
     <w:pPr>
       <w:pStyle w:val="Header"/>
@@ -1215,16 +1480,8 @@
       <w:rPr>
         <w:rFonts w:ascii="Avenir Roman" w:hAnsi="Avenir Roman"/>
       </w:rPr>
-      <w:t xml:space="preserve">Ben </w:t>
+      <w:t>Ben Radock</w:t>
     </w:r>
-    <w:proofErr w:type="spellStart"/>
-    <w:r>
-      <w:rPr>
-        <w:rFonts w:ascii="Avenir Roman" w:hAnsi="Avenir Roman"/>
-      </w:rPr>
-      <w:t>Radock</w:t>
-    </w:r>
-    <w:proofErr w:type="spellEnd"/>
   </w:p>
   <w:p>
     <w:pPr>
@@ -1245,7 +1502,7 @@
 </file>
 
 <file path=word/numbering.xml><?xml version="1.0" encoding="utf-8"?>
-<w:numbering xmlns:wpc="http://schemas.microsoft.com/office/word/2010/wordprocessingCanvas" xmlns:cx="http://schemas.microsoft.com/office/drawing/2014/chartex" xmlns:cx1="http://schemas.microsoft.com/office/drawing/2015/9/8/chartex" xmlns:cx2="http://schemas.microsoft.com/office/drawing/2015/10/21/chartex" xmlns:cx3="http://schemas.microsoft.com/office/drawing/2016/5/9/chartex" xmlns:cx4="http://schemas.microsoft.com/office/drawing/2016/5/10/chartex" xmlns:cx5="http://schemas.microsoft.com/office/drawing/2016/5/11/chartex" xmlns:cx6="http://schemas.microsoft.com/office/drawing/2016/5/12/chartex" xmlns:cx7="http://schemas.microsoft.com/office/drawing/2016/5/13/chartex" xmlns:cx8="http://schemas.microsoft.com/office/drawing/2016/5/14/chartex" xmlns:mc="http://schemas.openxmlformats.org/markup-compatibility/2006" xmlns:aink="http://schemas.microsoft.com/office/drawing/2016/ink" xmlns:am3d="http://schemas.microsoft.com/office/drawing/2017/model3d" xmlns:o="urn:schemas-microsoft-com:office:office" xmlns:r="http://schemas.openxmlformats.org/officeDocument/2006/relationships" xmlns:m="http://schemas.openxmlformats.org/officeDocument/2006/math" xmlns:v="urn:schemas-microsoft-com:vml" xmlns:wp14="http://schemas.microsoft.com/office/word/2010/wordprocessingDrawing" xmlns:wp="http://schemas.openxmlformats.org/drawingml/2006/wordprocessingDrawing" xmlns:w10="urn:schemas-microsoft-com:office:word" xmlns:w="http://schemas.openxmlformats.org/wordprocessingml/2006/main" xmlns:w14="http://schemas.microsoft.com/office/word/2010/wordml" xmlns:w15="http://schemas.microsoft.com/office/word/2012/wordml" xmlns:w16cid="http://schemas.microsoft.com/office/word/2016/wordml/cid" xmlns:w16se="http://schemas.microsoft.com/office/word/2015/wordml/symex" xmlns:wpg="http://schemas.microsoft.com/office/word/2010/wordprocessingGroup" xmlns:wpi="http://schemas.microsoft.com/office/word/2010/wordprocessingInk" xmlns:wne="http://schemas.microsoft.com/office/word/2006/wordml" xmlns:wps="http://schemas.microsoft.com/office/word/2010/wordprocessingShape" mc:Ignorable="w14 w15 w16se w16cid wp14">
+<w:numbering xmlns:wpc="http://schemas.microsoft.com/office/word/2010/wordprocessingCanvas" xmlns:mc="http://schemas.openxmlformats.org/markup-compatibility/2006" xmlns:o="urn:schemas-microsoft-com:office:office" xmlns:r="http://schemas.openxmlformats.org/officeDocument/2006/relationships" xmlns:m="http://schemas.openxmlformats.org/officeDocument/2006/math" xmlns:v="urn:schemas-microsoft-com:vml" xmlns:wp14="http://schemas.microsoft.com/office/word/2010/wordprocessingDrawing" xmlns:wp="http://schemas.openxmlformats.org/drawingml/2006/wordprocessingDrawing" xmlns:w10="urn:schemas-microsoft-com:office:word" xmlns:w="http://schemas.openxmlformats.org/wordprocessingml/2006/main" xmlns:w14="http://schemas.microsoft.com/office/word/2010/wordml" xmlns:w15="http://schemas.microsoft.com/office/word/2012/wordml" xmlns:wpg="http://schemas.microsoft.com/office/word/2010/wordprocessingGroup" xmlns:wpi="http://schemas.microsoft.com/office/word/2010/wordprocessingInk" xmlns:wne="http://schemas.microsoft.com/office/word/2006/wordml" xmlns:wps="http://schemas.microsoft.com/office/word/2010/wordprocessingShape" mc:Ignorable="w14 w15 wp14">
   <w:abstractNum w:abstractNumId="0" w15:restartNumberingAfterBreak="0">
     <w:nsid w:val="3E5D32E4"/>
     <w:multiLevelType w:val="hybridMultilevel"/>
@@ -1366,7 +1623,7 @@
 </file>
 
 <file path=word/styles.xml><?xml version="1.0" encoding="utf-8"?>
-<w:styles xmlns:mc="http://schemas.openxmlformats.org/markup-compatibility/2006" xmlns:r="http://schemas.openxmlformats.org/officeDocument/2006/relationships" xmlns:w="http://schemas.openxmlformats.org/wordprocessingml/2006/main" xmlns:w14="http://schemas.microsoft.com/office/word/2010/wordml" xmlns:w15="http://schemas.microsoft.com/office/word/2012/wordml" xmlns:w16cid="http://schemas.microsoft.com/office/word/2016/wordml/cid" xmlns:w16se="http://schemas.microsoft.com/office/word/2015/wordml/symex" mc:Ignorable="w14 w15 w16se w16cid">
+<w:styles xmlns:mc="http://schemas.openxmlformats.org/markup-compatibility/2006" xmlns:r="http://schemas.openxmlformats.org/officeDocument/2006/relationships" xmlns:w="http://schemas.openxmlformats.org/wordprocessingml/2006/main" xmlns:w14="http://schemas.microsoft.com/office/word/2010/wordml" xmlns:w15="http://schemas.microsoft.com/office/word/2012/wordml" mc:Ignorable="w14 w15">
   <w:docDefaults>
     <w:rPrDefault>
       <w:rPr>
@@ -1378,7 +1635,7 @@
     </w:rPrDefault>
     <w:pPrDefault/>
   </w:docDefaults>
-  <w:latentStyles w:defLockedState="0" w:defUIPriority="99" w:defSemiHidden="0" w:defUnhideWhenUsed="0" w:defQFormat="0" w:count="375">
+  <w:latentStyles w:defLockedState="0" w:defUIPriority="99" w:defSemiHidden="0" w:defUnhideWhenUsed="0" w:defQFormat="0" w:count="371">
     <w:lsdException w:name="Normal" w:uiPriority="0" w:qFormat="1"/>
     <w:lsdException w:name="heading 1" w:uiPriority="9" w:qFormat="1"/>
     <w:lsdException w:name="heading 2" w:semiHidden="1" w:uiPriority="9" w:unhideWhenUsed="1" w:qFormat="1"/>
@@ -1750,10 +2007,6 @@
     <w:lsdException w:name="List Table 5 Dark Accent 6" w:uiPriority="50"/>
     <w:lsdException w:name="List Table 6 Colorful Accent 6" w:uiPriority="51"/>
     <w:lsdException w:name="List Table 7 Colorful Accent 6" w:uiPriority="52"/>
-    <w:lsdException w:name="Mention" w:semiHidden="1" w:unhideWhenUsed="1"/>
-    <w:lsdException w:name="Smart Hyperlink" w:semiHidden="1" w:unhideWhenUsed="1"/>
-    <w:lsdException w:name="Hashtag" w:semiHidden="1" w:unhideWhenUsed="1"/>
-    <w:lsdException w:name="Unresolved Mention" w:semiHidden="1" w:unhideWhenUsed="1"/>
   </w:latentStyles>
   <w:style w:type="paragraph" w:default="1" w:styleId="Normal">
     <w:name w:val="Normal"/>

</xml_diff>